<commit_message>
cleanup prior to full combinatorial run
</commit_message>
<xml_diff>
--- a/CD8T SSE Only.docx
+++ b/CD8T SSE Only.docx
@@ -45,6 +45,9 @@
         <w:t>)</w:t>
       </w:r>
       <w:r>
+        <w:rPr>
+          <w:noProof/>
+        </w:rPr>
         <w:drawing>
           <wp:inline distT="0" distB="0" distL="0" distR="0" wp14:anchorId="4CDA213B" wp14:editId="50525B43">
             <wp:extent cx="4295553" cy="2354293"/>
@@ -121,6 +124,9 @@
     </w:p>
     <w:p>
       <w:r>
+        <w:rPr>
+          <w:noProof/>
+        </w:rPr>
         <w:drawing>
           <wp:inline distT="0" distB="0" distL="0" distR="0" wp14:anchorId="34FB6785" wp14:editId="7126F1D6">
             <wp:extent cx="4295140" cy="2354067"/>
@@ -205,6 +211,9 @@
     </w:p>
     <w:p>
       <w:r>
+        <w:rPr>
+          <w:noProof/>
+        </w:rPr>
         <w:lastRenderedPageBreak/>
         <w:drawing>
           <wp:inline distT="0" distB="0" distL="0" distR="0" wp14:anchorId="467FD7F7" wp14:editId="366BBDD0">
@@ -248,6 +257,216 @@
         <w:t>Fit to both, expect T-cell only like behavior when enough parameters are fit.</w:t>
       </w:r>
     </w:p>
+    <w:p/>
+    <w:p/>
+    <w:p>
+      <w:r>
+        <w:br/>
+        <w:t>Fixed Delta (fit beta/p/c, and mean T cell parameters):</w:t>
+      </w:r>
+    </w:p>
+    <w:p>
+      <w:r>
+        <w:drawing>
+          <wp:inline distT="0" distB="0" distL="0" distR="0" wp14:anchorId="64BF4B68" wp14:editId="6C6E9D94">
+            <wp:extent cx="4705350" cy="2581275"/>
+            <wp:effectExtent l="0" t="0" r="0" b="9525"/>
+            <wp:docPr id="1947692910" name="Picture 6" descr="A graph of virus and cd8 infection&#10;&#10;Description automatically generated"/>
+            <wp:cNvGraphicFramePr>
+              <a:graphicFrameLocks xmlns:a="http://schemas.openxmlformats.org/drawingml/2006/main" noChangeAspect="1"/>
+            </wp:cNvGraphicFramePr>
+            <a:graphic xmlns:a="http://schemas.openxmlformats.org/drawingml/2006/main">
+              <a:graphicData uri="http://schemas.openxmlformats.org/drawingml/2006/picture">
+                <pic:pic xmlns:pic="http://schemas.openxmlformats.org/drawingml/2006/picture">
+                  <pic:nvPicPr>
+                    <pic:cNvPr id="1947692910" name="Picture 6" descr="A graph of virus and cd8 infection&#10;&#10;Description automatically generated"/>
+                    <pic:cNvPicPr>
+                      <a:picLocks noChangeAspect="1" noChangeArrowheads="1"/>
+                    </pic:cNvPicPr>
+                  </pic:nvPicPr>
+                  <pic:blipFill>
+                    <a:blip r:embed="rId7">
+                      <a:extLst>
+                        <a:ext uri="{28A0092B-C50C-407E-A947-70E740481C1C}">
+                          <a14:useLocalDpi xmlns:a14="http://schemas.microsoft.com/office/drawing/2010/main" val="0"/>
+                        </a:ext>
+                      </a:extLst>
+                    </a:blip>
+                    <a:srcRect/>
+                    <a:stretch>
+                      <a:fillRect/>
+                    </a:stretch>
+                  </pic:blipFill>
+                  <pic:spPr bwMode="auto">
+                    <a:xfrm>
+                      <a:off x="0" y="0"/>
+                      <a:ext cx="4705350" cy="2581275"/>
+                    </a:xfrm>
+                    <a:prstGeom prst="rect">
+                      <a:avLst/>
+                    </a:prstGeom>
+                    <a:noFill/>
+                    <a:ln>
+                      <a:noFill/>
+                    </a:ln>
+                  </pic:spPr>
+                </pic:pic>
+              </a:graphicData>
+            </a:graphic>
+          </wp:inline>
+        </w:drawing>
+      </w:r>
+      <w:r>
+        <w:t> </w:t>
+      </w:r>
+    </w:p>
+    <w:p>
+      <w:r>
+        <w:t>Delta = 0 (fitting beta/p/c, mean T cell parameters):</w:t>
+      </w:r>
+    </w:p>
+    <w:p>
+      <w:r>
+        <w:lastRenderedPageBreak/>
+        <w:drawing>
+          <wp:inline distT="0" distB="0" distL="0" distR="0" wp14:anchorId="19BCD1FD" wp14:editId="6AA025A8">
+            <wp:extent cx="4705350" cy="2581275"/>
+            <wp:effectExtent l="0" t="0" r="0" b="9525"/>
+            <wp:docPr id="1878697956" name="Picture 5" descr="A graph of virus and cd8 infection&#10;&#10;Description automatically generated"/>
+            <wp:cNvGraphicFramePr>
+              <a:graphicFrameLocks xmlns:a="http://schemas.openxmlformats.org/drawingml/2006/main" noChangeAspect="1"/>
+            </wp:cNvGraphicFramePr>
+            <a:graphic xmlns:a="http://schemas.openxmlformats.org/drawingml/2006/main">
+              <a:graphicData uri="http://schemas.openxmlformats.org/drawingml/2006/picture">
+                <pic:pic xmlns:pic="http://schemas.openxmlformats.org/drawingml/2006/picture">
+                  <pic:nvPicPr>
+                    <pic:cNvPr id="1878697956" name="Picture 5" descr="A graph of virus and cd8 infection&#10;&#10;Description automatically generated"/>
+                    <pic:cNvPicPr>
+                      <a:picLocks noChangeAspect="1" noChangeArrowheads="1"/>
+                    </pic:cNvPicPr>
+                  </pic:nvPicPr>
+                  <pic:blipFill>
+                    <a:blip r:embed="rId8">
+                      <a:extLst>
+                        <a:ext uri="{28A0092B-C50C-407E-A947-70E740481C1C}">
+                          <a14:useLocalDpi xmlns:a14="http://schemas.microsoft.com/office/drawing/2010/main" val="0"/>
+                        </a:ext>
+                      </a:extLst>
+                    </a:blip>
+                    <a:srcRect/>
+                    <a:stretch>
+                      <a:fillRect/>
+                    </a:stretch>
+                  </pic:blipFill>
+                  <pic:spPr bwMode="auto">
+                    <a:xfrm>
+                      <a:off x="0" y="0"/>
+                      <a:ext cx="4705350" cy="2581275"/>
+                    </a:xfrm>
+                    <a:prstGeom prst="rect">
+                      <a:avLst/>
+                    </a:prstGeom>
+                    <a:noFill/>
+                    <a:ln>
+                      <a:noFill/>
+                    </a:ln>
+                  </pic:spPr>
+                </pic:pic>
+              </a:graphicData>
+            </a:graphic>
+          </wp:inline>
+        </w:drawing>
+      </w:r>
+    </w:p>
+    <w:p>
+      <w:r>
+        <w:t>Delta = 0 (fit beta/p/c </w:t>
+      </w:r>
+      <w:r>
+        <w:rPr>
+          <w:i/>
+          <w:iCs/>
+        </w:rPr>
+        <w:t>and</w:t>
+      </w:r>
+      <w:r>
+        <w:t> </w:t>
+      </w:r>
+      <w:proofErr w:type="spellStart"/>
+      <w:r>
+        <w:t>delta_E</w:t>
+      </w:r>
+      <w:proofErr w:type="spellEnd"/>
+      <w:r>
+        <w:t>, mean T cell parameters):</w:t>
+      </w:r>
+    </w:p>
+    <w:p>
+      <w:r>
+        <w:drawing>
+          <wp:inline distT="0" distB="0" distL="0" distR="0" wp14:anchorId="7BD09E63" wp14:editId="1CD197A4">
+            <wp:extent cx="4705350" cy="2581275"/>
+            <wp:effectExtent l="0" t="0" r="0" b="9525"/>
+            <wp:docPr id="1024357722" name="Picture 4" descr="A graph of virus and cd8 infection&#10;&#10;Description automatically generated"/>
+            <wp:cNvGraphicFramePr>
+              <a:graphicFrameLocks xmlns:a="http://schemas.openxmlformats.org/drawingml/2006/main" noChangeAspect="1"/>
+            </wp:cNvGraphicFramePr>
+            <a:graphic xmlns:a="http://schemas.openxmlformats.org/drawingml/2006/main">
+              <a:graphicData uri="http://schemas.openxmlformats.org/drawingml/2006/picture">
+                <pic:pic xmlns:pic="http://schemas.openxmlformats.org/drawingml/2006/picture">
+                  <pic:nvPicPr>
+                    <pic:cNvPr id="1024357722" name="Picture 4" descr="A graph of virus and cd8 infection&#10;&#10;Description automatically generated"/>
+                    <pic:cNvPicPr>
+                      <a:picLocks noChangeAspect="1" noChangeArrowheads="1"/>
+                    </pic:cNvPicPr>
+                  </pic:nvPicPr>
+                  <pic:blipFill>
+                    <a:blip r:embed="rId9">
+                      <a:extLst>
+                        <a:ext uri="{28A0092B-C50C-407E-A947-70E740481C1C}">
+                          <a14:useLocalDpi xmlns:a14="http://schemas.microsoft.com/office/drawing/2010/main" val="0"/>
+                        </a:ext>
+                      </a:extLst>
+                    </a:blip>
+                    <a:srcRect/>
+                    <a:stretch>
+                      <a:fillRect/>
+                    </a:stretch>
+                  </pic:blipFill>
+                  <pic:spPr bwMode="auto">
+                    <a:xfrm>
+                      <a:off x="0" y="0"/>
+                      <a:ext cx="4705350" cy="2581275"/>
+                    </a:xfrm>
+                    <a:prstGeom prst="rect">
+                      <a:avLst/>
+                    </a:prstGeom>
+                    <a:noFill/>
+                    <a:ln>
+                      <a:noFill/>
+                    </a:ln>
+                  </pic:spPr>
+                </pic:pic>
+              </a:graphicData>
+            </a:graphic>
+          </wp:inline>
+        </w:drawing>
+      </w:r>
+    </w:p>
+    <w:p>
+      <w:r>
+        <w:t xml:space="preserve">I think this last parameterization is best, despite needing a </w:t>
+      </w:r>
+      <w:proofErr w:type="spellStart"/>
+      <w:r>
+        <w:t>delta_E</w:t>
+      </w:r>
+      <w:proofErr w:type="spellEnd"/>
+      <w:r>
+        <w:t xml:space="preserve"> change.</w:t>
+      </w:r>
+    </w:p>
+    <w:p/>
     <w:sectPr>
       <w:pgSz w:w="12240" w:h="15840"/>
       <w:pgMar w:top="1440" w:right="1440" w:bottom="1440" w:left="1440" w:header="720" w:footer="720" w:gutter="0"/>

</xml_diff>